<commit_message>
Size reduction and documentation
</commit_message>
<xml_diff>
--- a/IDT 2013 Documentation.docx
+++ b/IDT 2013 Documentation.docx
@@ -216,10 +216,7 @@
         </w:numPr>
       </w:pPr>
       <w:r>
-        <w:t xml:space="preserve">Click "Open" and </w:t>
-      </w:r>
-      <w:r>
-        <w:t>the application will analyze the images.</w:t>
+        <w:t>Click "Open" and the application will analyze the images.</w:t>
       </w:r>
     </w:p>
     <w:p>
@@ -394,10 +391,10 @@
         <w:tblLook w:val="04A0" w:firstRow="1" w:lastRow="0" w:firstColumn="1" w:lastColumn="0" w:noHBand="0" w:noVBand="1"/>
       </w:tblPr>
       <w:tblGrid>
-        <w:gridCol w:w="2356"/>
-        <w:gridCol w:w="2356"/>
-        <w:gridCol w:w="2356"/>
-        <w:gridCol w:w="2490"/>
+        <w:gridCol w:w="1904"/>
+        <w:gridCol w:w="2606"/>
+        <w:gridCol w:w="2948"/>
+        <w:gridCol w:w="2100"/>
       </w:tblGrid>
       <w:tr>
         <w:trPr>
@@ -407,7 +404,7 @@
         <w:tc>
           <w:tcPr>
             <w:cnfStyle w:val="001000000100" w:firstRow="0" w:lastRow="0" w:firstColumn="1" w:lastColumn="0" w:oddVBand="0" w:evenVBand="0" w:oddHBand="0" w:evenHBand="0" w:firstRowFirstColumn="1" w:firstRowLastColumn="0" w:lastRowFirstColumn="0" w:lastRowLastColumn="0"/>
-            <w:tcW w:w="2356" w:type="dxa"/>
+            <w:tcW w:w="1904" w:type="dxa"/>
             <w:tcBorders>
               <w:left w:val="single" w:sz="4" w:space="0" w:color="auto"/>
               <w:bottom w:val="single" w:sz="4" w:space="0" w:color="auto"/>
@@ -422,7 +419,7 @@
         </w:tc>
         <w:tc>
           <w:tcPr>
-            <w:tcW w:w="2356" w:type="dxa"/>
+            <w:tcW w:w="2606" w:type="dxa"/>
           </w:tcPr>
           <w:p>
             <w:pPr>
@@ -435,7 +432,7 @@
         </w:tc>
         <w:tc>
           <w:tcPr>
-            <w:tcW w:w="2356" w:type="dxa"/>
+            <w:tcW w:w="2948" w:type="dxa"/>
           </w:tcPr>
           <w:p>
             <w:pPr>
@@ -448,7 +445,7 @@
         </w:tc>
         <w:tc>
           <w:tcPr>
-            <w:tcW w:w="2490" w:type="dxa"/>
+            <w:tcW w:w="2100" w:type="dxa"/>
             <w:tcBorders>
               <w:right w:val="single" w:sz="4" w:space="0" w:color="auto"/>
             </w:tcBorders>
@@ -471,7 +468,7 @@
         <w:tc>
           <w:tcPr>
             <w:cnfStyle w:val="001000000000" w:firstRow="0" w:lastRow="0" w:firstColumn="1" w:lastColumn="0" w:oddVBand="0" w:evenVBand="0" w:oddHBand="0" w:evenHBand="0" w:firstRowFirstColumn="0" w:firstRowLastColumn="0" w:lastRowFirstColumn="0" w:lastRowLastColumn="0"/>
-            <w:tcW w:w="2356" w:type="dxa"/>
+            <w:tcW w:w="1904" w:type="dxa"/>
             <w:tcBorders>
               <w:top w:val="single" w:sz="4" w:space="0" w:color="auto"/>
               <w:left w:val="single" w:sz="4" w:space="0" w:color="auto"/>
@@ -497,7 +494,7 @@
         </w:tc>
         <w:tc>
           <w:tcPr>
-            <w:tcW w:w="2356" w:type="dxa"/>
+            <w:tcW w:w="2606" w:type="dxa"/>
             <w:tcBorders>
               <w:top w:val="single" w:sz="18" w:space="0" w:color="auto"/>
               <w:left w:val="single" w:sz="4" w:space="0" w:color="auto"/>
@@ -508,11 +505,22 @@
             <w:pPr>
               <w:cnfStyle w:val="000000100000" w:firstRow="0" w:lastRow="0" w:firstColumn="0" w:lastColumn="0" w:oddVBand="0" w:evenVBand="0" w:oddHBand="1" w:evenHBand="0" w:firstRowFirstColumn="0" w:firstRowLastColumn="0" w:lastRowFirstColumn="0" w:lastRowLastColumn="0"/>
             </w:pPr>
-          </w:p>
-        </w:tc>
-        <w:tc>
-          <w:tcPr>
-            <w:tcW w:w="2356" w:type="dxa"/>
+            <w:r>
+              <w:t>Config.ini</w:t>
+            </w:r>
+          </w:p>
+          <w:p>
+            <w:pPr>
+              <w:cnfStyle w:val="000000100000" w:firstRow="0" w:lastRow="0" w:firstColumn="0" w:lastColumn="0" w:oddVBand="0" w:evenVBand="0" w:oddHBand="1" w:evenHBand="0" w:firstRowFirstColumn="0" w:firstRowLastColumn="0" w:lastRowFirstColumn="0" w:lastRowLastColumn="0"/>
+            </w:pPr>
+            <w:r>
+              <w:t>Config.java</w:t>
+            </w:r>
+          </w:p>
+        </w:tc>
+        <w:tc>
+          <w:tcPr>
+            <w:tcW w:w="2948" w:type="dxa"/>
             <w:tcBorders>
               <w:top w:val="single" w:sz="18" w:space="0" w:color="auto"/>
               <w:bottom w:val="nil"/>
@@ -522,13 +530,14 @@
             <w:pPr>
               <w:cnfStyle w:val="000000100000" w:firstRow="0" w:lastRow="0" w:firstColumn="0" w:lastColumn="0" w:oddVBand="0" w:evenVBand="0" w:oddHBand="1" w:evenHBand="0" w:firstRowFirstColumn="0" w:firstRowLastColumn="0" w:lastRowFirstColumn="0" w:lastRowLastColumn="0"/>
             </w:pPr>
-            <w:bookmarkStart w:id="0" w:name="_GoBack"/>
-            <w:bookmarkEnd w:id="0"/>
-          </w:p>
-        </w:tc>
-        <w:tc>
-          <w:tcPr>
-            <w:tcW w:w="2490" w:type="dxa"/>
+            <w:r>
+              <w:t>ConfigTest.java</w:t>
+            </w:r>
+          </w:p>
+        </w:tc>
+        <w:tc>
+          <w:tcPr>
+            <w:tcW w:w="2100" w:type="dxa"/>
             <w:tcBorders>
               <w:top w:val="single" w:sz="18" w:space="0" w:color="auto"/>
               <w:bottom w:val="nil"/>
@@ -538,6 +547,9 @@
             <w:pPr>
               <w:cnfStyle w:val="000000100000" w:firstRow="0" w:lastRow="0" w:firstColumn="0" w:lastColumn="0" w:oddVBand="0" w:evenVBand="0" w:oddHBand="1" w:evenHBand="0" w:firstRowFirstColumn="0" w:firstRowLastColumn="0" w:lastRowFirstColumn="0" w:lastRowLastColumn="0"/>
             </w:pPr>
+            <w:r>
+              <w:t>We have a configuration class that stores default values such as the size of the image. It will return display an error when the images are the wrong size.</w:t>
+            </w:r>
           </w:p>
         </w:tc>
       </w:tr>
@@ -548,7 +560,7 @@
         <w:tc>
           <w:tcPr>
             <w:cnfStyle w:val="001000000000" w:firstRow="0" w:lastRow="0" w:firstColumn="1" w:lastColumn="0" w:oddVBand="0" w:evenVBand="0" w:oddHBand="0" w:evenHBand="0" w:firstRowFirstColumn="0" w:firstRowLastColumn="0" w:lastRowFirstColumn="0" w:lastRowLastColumn="0"/>
-            <w:tcW w:w="2356" w:type="dxa"/>
+            <w:tcW w:w="1904" w:type="dxa"/>
             <w:tcBorders>
               <w:top w:val="single" w:sz="4" w:space="0" w:color="auto"/>
               <w:left w:val="single" w:sz="4" w:space="0" w:color="auto"/>
@@ -574,7 +586,7 @@
         </w:tc>
         <w:tc>
           <w:tcPr>
-            <w:tcW w:w="2356" w:type="dxa"/>
+            <w:tcW w:w="2606" w:type="dxa"/>
             <w:tcBorders>
               <w:top w:val="nil"/>
               <w:left w:val="single" w:sz="4" w:space="0" w:color="auto"/>
@@ -585,11 +597,14 @@
             <w:pPr>
               <w:cnfStyle w:val="000000000000" w:firstRow="0" w:lastRow="0" w:firstColumn="0" w:lastColumn="0" w:oddVBand="0" w:evenVBand="0" w:oddHBand="0" w:evenHBand="0" w:firstRowFirstColumn="0" w:firstRowLastColumn="0" w:lastRowFirstColumn="0" w:lastRowLastColumn="0"/>
             </w:pPr>
-          </w:p>
-        </w:tc>
-        <w:tc>
-          <w:tcPr>
-            <w:tcW w:w="2356" w:type="dxa"/>
+            <w:r>
+              <w:t>Report.java</w:t>
+            </w:r>
+          </w:p>
+        </w:tc>
+        <w:tc>
+          <w:tcPr>
+            <w:tcW w:w="2948" w:type="dxa"/>
             <w:tcBorders>
               <w:top w:val="nil"/>
               <w:bottom w:val="nil"/>
@@ -599,11 +614,14 @@
             <w:pPr>
               <w:cnfStyle w:val="000000000000" w:firstRow="0" w:lastRow="0" w:firstColumn="0" w:lastColumn="0" w:oddVBand="0" w:evenVBand="0" w:oddHBand="0" w:evenHBand="0" w:firstRowFirstColumn="0" w:firstRowLastColumn="0" w:lastRowFirstColumn="0" w:lastRowLastColumn="0"/>
             </w:pPr>
-          </w:p>
-        </w:tc>
-        <w:tc>
-          <w:tcPr>
-            <w:tcW w:w="2490" w:type="dxa"/>
+            <w:r>
+              <w:t>ReportTest.java</w:t>
+            </w:r>
+          </w:p>
+        </w:tc>
+        <w:tc>
+          <w:tcPr>
+            <w:tcW w:w="2100" w:type="dxa"/>
             <w:tcBorders>
               <w:top w:val="nil"/>
               <w:bottom w:val="nil"/>
@@ -613,6 +631,9 @@
             <w:pPr>
               <w:cnfStyle w:val="000000000000" w:firstRow="0" w:lastRow="0" w:firstColumn="0" w:lastColumn="0" w:oddVBand="0" w:evenVBand="0" w:oddHBand="0" w:evenHBand="0" w:firstRowFirstColumn="0" w:firstRowLastColumn="0" w:lastRowFirstColumn="0" w:lastRowLastColumn="0"/>
             </w:pPr>
+            <w:r>
+              <w:t>It will display the text in the application as well as store a save file in the application directory.</w:t>
+            </w:r>
           </w:p>
         </w:tc>
       </w:tr>
@@ -624,7 +645,7 @@
         <w:tc>
           <w:tcPr>
             <w:cnfStyle w:val="001000000000" w:firstRow="0" w:lastRow="0" w:firstColumn="1" w:lastColumn="0" w:oddVBand="0" w:evenVBand="0" w:oddHBand="0" w:evenHBand="0" w:firstRowFirstColumn="0" w:firstRowLastColumn="0" w:lastRowFirstColumn="0" w:lastRowLastColumn="0"/>
-            <w:tcW w:w="2356" w:type="dxa"/>
+            <w:tcW w:w="1904" w:type="dxa"/>
             <w:tcBorders>
               <w:top w:val="single" w:sz="4" w:space="0" w:color="auto"/>
               <w:left w:val="single" w:sz="4" w:space="0" w:color="auto"/>
@@ -641,7 +662,7 @@
         </w:tc>
         <w:tc>
           <w:tcPr>
-            <w:tcW w:w="2356" w:type="dxa"/>
+            <w:tcW w:w="2606" w:type="dxa"/>
             <w:tcBorders>
               <w:top w:val="nil"/>
               <w:left w:val="single" w:sz="4" w:space="0" w:color="auto"/>
@@ -652,11 +673,14 @@
             <w:pPr>
               <w:cnfStyle w:val="000000100000" w:firstRow="0" w:lastRow="0" w:firstColumn="0" w:lastColumn="0" w:oddVBand="0" w:evenVBand="0" w:oddHBand="1" w:evenHBand="0" w:firstRowFirstColumn="0" w:firstRowLastColumn="0" w:lastRowFirstColumn="0" w:lastRowLastColumn="0"/>
             </w:pPr>
-          </w:p>
-        </w:tc>
-        <w:tc>
-          <w:tcPr>
-            <w:tcW w:w="2356" w:type="dxa"/>
+            <w:r>
+              <w:t>Recognizer.java</w:t>
+            </w:r>
+          </w:p>
+        </w:tc>
+        <w:tc>
+          <w:tcPr>
+            <w:tcW w:w="2948" w:type="dxa"/>
             <w:tcBorders>
               <w:top w:val="nil"/>
               <w:bottom w:val="nil"/>
@@ -666,11 +690,14 @@
             <w:pPr>
               <w:cnfStyle w:val="000000100000" w:firstRow="0" w:lastRow="0" w:firstColumn="0" w:lastColumn="0" w:oddVBand="0" w:evenVBand="0" w:oddHBand="1" w:evenHBand="0" w:firstRowFirstColumn="0" w:firstRowLastColumn="0" w:lastRowFirstColumn="0" w:lastRowLastColumn="0"/>
             </w:pPr>
-          </w:p>
-        </w:tc>
-        <w:tc>
-          <w:tcPr>
-            <w:tcW w:w="2490" w:type="dxa"/>
+            <w:r>
+              <w:t>RecognizerTest.java</w:t>
+            </w:r>
+          </w:p>
+        </w:tc>
+        <w:tc>
+          <w:tcPr>
+            <w:tcW w:w="2100" w:type="dxa"/>
             <w:tcBorders>
               <w:top w:val="nil"/>
               <w:bottom w:val="nil"/>
@@ -680,6 +707,17 @@
             <w:pPr>
               <w:cnfStyle w:val="000000100000" w:firstRow="0" w:lastRow="0" w:firstColumn="0" w:lastColumn="0" w:oddVBand="0" w:evenVBand="0" w:oddHBand="1" w:evenHBand="0" w:firstRowFirstColumn="0" w:firstRowLastColumn="0" w:lastRowFirstColumn="0" w:lastRowLastColumn="0"/>
             </w:pPr>
+            <w:r>
+              <w:t xml:space="preserve">The application shall </w:t>
+            </w:r>
+            <w:proofErr w:type="gramStart"/>
+            <w:r>
+              <w:t>return ”</w:t>
+            </w:r>
+            <w:proofErr w:type="gramEnd"/>
+            <w:r>
+              <w:t>Bounds” to quantify location of changes.</w:t>
+            </w:r>
           </w:p>
         </w:tc>
       </w:tr>
@@ -690,7 +728,7 @@
         <w:tc>
           <w:tcPr>
             <w:cnfStyle w:val="001000000000" w:firstRow="0" w:lastRow="0" w:firstColumn="1" w:lastColumn="0" w:oddVBand="0" w:evenVBand="0" w:oddHBand="0" w:evenHBand="0" w:firstRowFirstColumn="0" w:firstRowLastColumn="0" w:lastRowFirstColumn="0" w:lastRowLastColumn="0"/>
-            <w:tcW w:w="2356" w:type="dxa"/>
+            <w:tcW w:w="1904" w:type="dxa"/>
             <w:tcBorders>
               <w:top w:val="single" w:sz="4" w:space="0" w:color="auto"/>
               <w:left w:val="single" w:sz="4" w:space="0" w:color="auto"/>
@@ -707,7 +745,7 @@
         </w:tc>
         <w:tc>
           <w:tcPr>
-            <w:tcW w:w="2356" w:type="dxa"/>
+            <w:tcW w:w="2606" w:type="dxa"/>
             <w:tcBorders>
               <w:top w:val="nil"/>
               <w:left w:val="single" w:sz="4" w:space="0" w:color="auto"/>
@@ -718,11 +756,22 @@
             <w:pPr>
               <w:cnfStyle w:val="000000000000" w:firstRow="0" w:lastRow="0" w:firstColumn="0" w:lastColumn="0" w:oddVBand="0" w:evenVBand="0" w:oddHBand="0" w:evenHBand="0" w:firstRowFirstColumn="0" w:firstRowLastColumn="0" w:lastRowFirstColumn="0" w:lastRowLastColumn="0"/>
             </w:pPr>
-          </w:p>
-        </w:tc>
-        <w:tc>
-          <w:tcPr>
-            <w:tcW w:w="2356" w:type="dxa"/>
+            <w:r>
+              <w:t>Recognizer.java</w:t>
+            </w:r>
+          </w:p>
+          <w:p>
+            <w:pPr>
+              <w:cnfStyle w:val="000000000000" w:firstRow="0" w:lastRow="0" w:firstColumn="0" w:lastColumn="0" w:oddVBand="0" w:evenVBand="0" w:oddHBand="0" w:evenHBand="0" w:firstRowFirstColumn="0" w:firstRowLastColumn="0" w:lastRowFirstColumn="0" w:lastRowLastColumn="0"/>
+            </w:pPr>
+            <w:r>
+              <w:t>ClassificationType.java</w:t>
+            </w:r>
+          </w:p>
+        </w:tc>
+        <w:tc>
+          <w:tcPr>
+            <w:tcW w:w="2948" w:type="dxa"/>
             <w:tcBorders>
               <w:top w:val="nil"/>
               <w:bottom w:val="nil"/>
@@ -732,11 +781,22 @@
             <w:pPr>
               <w:cnfStyle w:val="000000000000" w:firstRow="0" w:lastRow="0" w:firstColumn="0" w:lastColumn="0" w:oddVBand="0" w:evenVBand="0" w:oddHBand="0" w:evenHBand="0" w:firstRowFirstColumn="0" w:firstRowLastColumn="0" w:lastRowFirstColumn="0" w:lastRowLastColumn="0"/>
             </w:pPr>
-          </w:p>
-        </w:tc>
-        <w:tc>
-          <w:tcPr>
-            <w:tcW w:w="2490" w:type="dxa"/>
+            <w:r>
+              <w:t>RecognizerTest.java</w:t>
+            </w:r>
+          </w:p>
+          <w:p>
+            <w:pPr>
+              <w:cnfStyle w:val="000000000000" w:firstRow="0" w:lastRow="0" w:firstColumn="0" w:lastColumn="0" w:oddVBand="0" w:evenVBand="0" w:oddHBand="0" w:evenHBand="0" w:firstRowFirstColumn="0" w:firstRowLastColumn="0" w:lastRowFirstColumn="0" w:lastRowLastColumn="0"/>
+            </w:pPr>
+            <w:r>
+              <w:t>ClassificationTypeTest.java</w:t>
+            </w:r>
+          </w:p>
+        </w:tc>
+        <w:tc>
+          <w:tcPr>
+            <w:tcW w:w="2100" w:type="dxa"/>
             <w:tcBorders>
               <w:top w:val="nil"/>
               <w:bottom w:val="nil"/>
@@ -746,6 +806,23 @@
             <w:pPr>
               <w:cnfStyle w:val="000000000000" w:firstRow="0" w:lastRow="0" w:firstColumn="0" w:lastColumn="0" w:oddVBand="0" w:evenVBand="0" w:oddHBand="0" w:evenHBand="0" w:firstRowFirstColumn="0" w:firstRowLastColumn="0" w:lastRowFirstColumn="0" w:lastRowLastColumn="0"/>
             </w:pPr>
+            <w:r>
+              <w:t xml:space="preserve">The system will return enumeration </w:t>
+            </w:r>
+            <w:r>
+              <w:t>“</w:t>
+            </w:r>
+            <w:proofErr w:type="spellStart"/>
+            <w:r>
+              <w:t>ClassificationType</w:t>
+            </w:r>
+            <w:proofErr w:type="spellEnd"/>
+            <w:r>
+              <w:t>”</w:t>
+            </w:r>
+            <w:r>
+              <w:t xml:space="preserve"> which will be displayed in the report.</w:t>
+            </w:r>
           </w:p>
         </w:tc>
       </w:tr>
@@ -757,7 +834,7 @@
         <w:tc>
           <w:tcPr>
             <w:cnfStyle w:val="001000000000" w:firstRow="0" w:lastRow="0" w:firstColumn="1" w:lastColumn="0" w:oddVBand="0" w:evenVBand="0" w:oddHBand="0" w:evenHBand="0" w:firstRowFirstColumn="0" w:firstRowLastColumn="0" w:lastRowFirstColumn="0" w:lastRowLastColumn="0"/>
-            <w:tcW w:w="2356" w:type="dxa"/>
+            <w:tcW w:w="1904" w:type="dxa"/>
             <w:tcBorders>
               <w:top w:val="single" w:sz="4" w:space="0" w:color="auto"/>
               <w:left w:val="single" w:sz="4" w:space="0" w:color="auto"/>
@@ -782,7 +859,7 @@
         </w:tc>
         <w:tc>
           <w:tcPr>
-            <w:tcW w:w="2356" w:type="dxa"/>
+            <w:tcW w:w="2606" w:type="dxa"/>
             <w:tcBorders>
               <w:top w:val="nil"/>
               <w:left w:val="single" w:sz="4" w:space="0" w:color="auto"/>
@@ -793,11 +870,19 @@
             <w:pPr>
               <w:cnfStyle w:val="000000100000" w:firstRow="0" w:lastRow="0" w:firstColumn="0" w:lastColumn="0" w:oddVBand="0" w:evenVBand="0" w:oddHBand="1" w:evenHBand="0" w:firstRowFirstColumn="0" w:firstRowLastColumn="0" w:lastRowFirstColumn="0" w:lastRowLastColumn="0"/>
             </w:pPr>
-          </w:p>
-        </w:tc>
-        <w:tc>
-          <w:tcPr>
-            <w:tcW w:w="2356" w:type="dxa"/>
+            <w:r>
+              <w:t>Bounds.java</w:t>
+            </w:r>
+          </w:p>
+          <w:p>
+            <w:pPr>
+              <w:cnfStyle w:val="000000100000" w:firstRow="0" w:lastRow="0" w:firstColumn="0" w:lastColumn="0" w:oddVBand="0" w:evenVBand="0" w:oddHBand="1" w:evenHBand="0" w:firstRowFirstColumn="0" w:firstRowLastColumn="0" w:lastRowFirstColumn="0" w:lastRowLastColumn="0"/>
+            </w:pPr>
+          </w:p>
+        </w:tc>
+        <w:tc>
+          <w:tcPr>
+            <w:tcW w:w="2948" w:type="dxa"/>
             <w:tcBorders>
               <w:top w:val="nil"/>
               <w:bottom w:val="nil"/>
@@ -807,11 +892,14 @@
             <w:pPr>
               <w:cnfStyle w:val="000000100000" w:firstRow="0" w:lastRow="0" w:firstColumn="0" w:lastColumn="0" w:oddVBand="0" w:evenVBand="0" w:oddHBand="1" w:evenHBand="0" w:firstRowFirstColumn="0" w:firstRowLastColumn="0" w:lastRowFirstColumn="0" w:lastRowLastColumn="0"/>
             </w:pPr>
-          </w:p>
-        </w:tc>
-        <w:tc>
-          <w:tcPr>
-            <w:tcW w:w="2490" w:type="dxa"/>
+            <w:r>
+              <w:t>BoundsTest.java</w:t>
+            </w:r>
+          </w:p>
+        </w:tc>
+        <w:tc>
+          <w:tcPr>
+            <w:tcW w:w="2100" w:type="dxa"/>
             <w:tcBorders>
               <w:top w:val="nil"/>
               <w:bottom w:val="nil"/>
@@ -821,6 +909,9 @@
             <w:pPr>
               <w:cnfStyle w:val="000000100000" w:firstRow="0" w:lastRow="0" w:firstColumn="0" w:lastColumn="0" w:oddVBand="0" w:evenVBand="0" w:oddHBand="1" w:evenHBand="0" w:firstRowFirstColumn="0" w:firstRowLastColumn="0" w:lastRowFirstColumn="0" w:lastRowLastColumn="0"/>
             </w:pPr>
+            <w:r>
+              <w:t xml:space="preserve">Bounds is a container that describes </w:t>
+            </w:r>
           </w:p>
         </w:tc>
       </w:tr>
@@ -831,7 +922,7 @@
         <w:tc>
           <w:tcPr>
             <w:cnfStyle w:val="001000000000" w:firstRow="0" w:lastRow="0" w:firstColumn="1" w:lastColumn="0" w:oddVBand="0" w:evenVBand="0" w:oddHBand="0" w:evenHBand="0" w:firstRowFirstColumn="0" w:firstRowLastColumn="0" w:lastRowFirstColumn="0" w:lastRowLastColumn="0"/>
-            <w:tcW w:w="2356" w:type="dxa"/>
+            <w:tcW w:w="1904" w:type="dxa"/>
             <w:tcBorders>
               <w:top w:val="single" w:sz="4" w:space="0" w:color="auto"/>
               <w:left w:val="single" w:sz="4" w:space="0" w:color="auto"/>
@@ -848,7 +939,7 @@
         </w:tc>
         <w:tc>
           <w:tcPr>
-            <w:tcW w:w="2356" w:type="dxa"/>
+            <w:tcW w:w="2606" w:type="dxa"/>
             <w:tcBorders>
               <w:top w:val="nil"/>
               <w:left w:val="single" w:sz="4" w:space="0" w:color="auto"/>
@@ -859,11 +950,14 @@
             <w:pPr>
               <w:cnfStyle w:val="000000000000" w:firstRow="0" w:lastRow="0" w:firstColumn="0" w:lastColumn="0" w:oddVBand="0" w:evenVBand="0" w:oddHBand="0" w:evenHBand="0" w:firstRowFirstColumn="0" w:firstRowLastColumn="0" w:lastRowFirstColumn="0" w:lastRowLastColumn="0"/>
             </w:pPr>
-          </w:p>
-        </w:tc>
-        <w:tc>
-          <w:tcPr>
-            <w:tcW w:w="2356" w:type="dxa"/>
+            <w:r>
+              <w:t>WindowStateProcessor.java</w:t>
+            </w:r>
+          </w:p>
+        </w:tc>
+        <w:tc>
+          <w:tcPr>
+            <w:tcW w:w="2948" w:type="dxa"/>
             <w:tcBorders>
               <w:top w:val="nil"/>
               <w:bottom w:val="nil"/>
@@ -873,11 +967,17 @@
             <w:pPr>
               <w:cnfStyle w:val="000000000000" w:firstRow="0" w:lastRow="0" w:firstColumn="0" w:lastColumn="0" w:oddVBand="0" w:evenVBand="0" w:oddHBand="0" w:evenHBand="0" w:firstRowFirstColumn="0" w:firstRowLastColumn="0" w:lastRowFirstColumn="0" w:lastRowLastColumn="0"/>
             </w:pPr>
-          </w:p>
-        </w:tc>
-        <w:tc>
-          <w:tcPr>
-            <w:tcW w:w="2490" w:type="dxa"/>
+            <w:r>
+              <w:t>WindowStateProcessor</w:t>
+            </w:r>
+            <w:r>
+              <w:t>Test.java</w:t>
+            </w:r>
+          </w:p>
+        </w:tc>
+        <w:tc>
+          <w:tcPr>
+            <w:tcW w:w="2100" w:type="dxa"/>
             <w:tcBorders>
               <w:top w:val="nil"/>
               <w:bottom w:val="nil"/>
@@ -898,7 +998,7 @@
         <w:tc>
           <w:tcPr>
             <w:cnfStyle w:val="001000000000" w:firstRow="0" w:lastRow="0" w:firstColumn="1" w:lastColumn="0" w:oddVBand="0" w:evenVBand="0" w:oddHBand="0" w:evenHBand="0" w:firstRowFirstColumn="0" w:firstRowLastColumn="0" w:lastRowFirstColumn="0" w:lastRowLastColumn="0"/>
-            <w:tcW w:w="2356" w:type="dxa"/>
+            <w:tcW w:w="1904" w:type="dxa"/>
             <w:tcBorders>
               <w:top w:val="single" w:sz="4" w:space="0" w:color="auto"/>
               <w:left w:val="single" w:sz="4" w:space="0" w:color="auto"/>
@@ -908,6 +1008,7 @@
             <w:shd w:val="clear" w:color="auto" w:fill="FD3636" w:themeFill="accent1" w:themeFillTint="99"/>
           </w:tcPr>
           <w:p>
+            <w:bookmarkStart w:id="0" w:name="_GoBack" w:colFirst="1" w:colLast="2"/>
             <w:r>
               <w:t>The system shall recognize window moving/resizing.</w:t>
             </w:r>
@@ -915,7 +1016,7 @@
         </w:tc>
         <w:tc>
           <w:tcPr>
-            <w:tcW w:w="2356" w:type="dxa"/>
+            <w:tcW w:w="2606" w:type="dxa"/>
             <w:tcBorders>
               <w:top w:val="nil"/>
               <w:left w:val="single" w:sz="4" w:space="0" w:color="auto"/>
@@ -926,11 +1027,14 @@
             <w:pPr>
               <w:cnfStyle w:val="000000100000" w:firstRow="0" w:lastRow="0" w:firstColumn="0" w:lastColumn="0" w:oddVBand="0" w:evenVBand="0" w:oddHBand="1" w:evenHBand="0" w:firstRowFirstColumn="0" w:firstRowLastColumn="0" w:lastRowFirstColumn="0" w:lastRowLastColumn="0"/>
             </w:pPr>
-          </w:p>
-        </w:tc>
-        <w:tc>
-          <w:tcPr>
-            <w:tcW w:w="2356" w:type="dxa"/>
+            <w:r>
+              <w:t>WindowStateProcessor.java</w:t>
+            </w:r>
+          </w:p>
+        </w:tc>
+        <w:tc>
+          <w:tcPr>
+            <w:tcW w:w="2948" w:type="dxa"/>
             <w:tcBorders>
               <w:top w:val="nil"/>
               <w:bottom w:val="nil"/>
@@ -940,11 +1044,17 @@
             <w:pPr>
               <w:cnfStyle w:val="000000100000" w:firstRow="0" w:lastRow="0" w:firstColumn="0" w:lastColumn="0" w:oddVBand="0" w:evenVBand="0" w:oddHBand="1" w:evenHBand="0" w:firstRowFirstColumn="0" w:firstRowLastColumn="0" w:lastRowFirstColumn="0" w:lastRowLastColumn="0"/>
             </w:pPr>
-          </w:p>
-        </w:tc>
-        <w:tc>
-          <w:tcPr>
-            <w:tcW w:w="2490" w:type="dxa"/>
+            <w:r>
+              <w:t>WindowStateProcessor</w:t>
+            </w:r>
+            <w:r>
+              <w:t>Test.java</w:t>
+            </w:r>
+          </w:p>
+        </w:tc>
+        <w:tc>
+          <w:tcPr>
+            <w:tcW w:w="2100" w:type="dxa"/>
             <w:tcBorders>
               <w:top w:val="nil"/>
               <w:bottom w:val="nil"/>
@@ -957,6 +1067,7 @@
           </w:p>
         </w:tc>
       </w:tr>
+      <w:bookmarkEnd w:id="0"/>
       <w:tr>
         <w:trPr>
           <w:trHeight w:val="285"/>
@@ -964,7 +1075,7 @@
         <w:tc>
           <w:tcPr>
             <w:cnfStyle w:val="001000000000" w:firstRow="0" w:lastRow="0" w:firstColumn="1" w:lastColumn="0" w:oddVBand="0" w:evenVBand="0" w:oddHBand="0" w:evenHBand="0" w:firstRowFirstColumn="0" w:firstRowLastColumn="0" w:lastRowFirstColumn="0" w:lastRowLastColumn="0"/>
-            <w:tcW w:w="2356" w:type="dxa"/>
+            <w:tcW w:w="1904" w:type="dxa"/>
             <w:tcBorders>
               <w:top w:val="single" w:sz="4" w:space="0" w:color="auto"/>
               <w:left w:val="single" w:sz="4" w:space="0" w:color="auto"/>
@@ -975,13 +1086,17 @@
           </w:tcPr>
           <w:p>
             <w:r>
-              <w:t>The system shall recognize menus opening/closing.</w:t>
-            </w:r>
-          </w:p>
-        </w:tc>
-        <w:tc>
-          <w:tcPr>
-            <w:tcW w:w="2356" w:type="dxa"/>
+              <w:t xml:space="preserve">The system shall recognize menus </w:t>
+            </w:r>
+            <w:r>
+              <w:lastRenderedPageBreak/>
+              <w:t>opening/closing.</w:t>
+            </w:r>
+          </w:p>
+        </w:tc>
+        <w:tc>
+          <w:tcPr>
+            <w:tcW w:w="2606" w:type="dxa"/>
             <w:tcBorders>
               <w:top w:val="nil"/>
               <w:left w:val="single" w:sz="4" w:space="0" w:color="auto"/>
@@ -992,11 +1107,15 @@
             <w:pPr>
               <w:cnfStyle w:val="000000000000" w:firstRow="0" w:lastRow="0" w:firstColumn="0" w:lastColumn="0" w:oddVBand="0" w:evenVBand="0" w:oddHBand="0" w:evenHBand="0" w:firstRowFirstColumn="0" w:firstRowLastColumn="0" w:lastRowFirstColumn="0" w:lastRowLastColumn="0"/>
             </w:pPr>
-          </w:p>
-        </w:tc>
-        <w:tc>
-          <w:tcPr>
-            <w:tcW w:w="2356" w:type="dxa"/>
+            <w:r>
+              <w:lastRenderedPageBreak/>
+              <w:t>WindowMenuProcessor.java</w:t>
+            </w:r>
+          </w:p>
+        </w:tc>
+        <w:tc>
+          <w:tcPr>
+            <w:tcW w:w="2948" w:type="dxa"/>
             <w:tcBorders>
               <w:top w:val="nil"/>
               <w:bottom w:val="nil"/>
@@ -1006,11 +1125,20 @@
             <w:pPr>
               <w:cnfStyle w:val="000000000000" w:firstRow="0" w:lastRow="0" w:firstColumn="0" w:lastColumn="0" w:oddVBand="0" w:evenVBand="0" w:oddHBand="0" w:evenHBand="0" w:firstRowFirstColumn="0" w:firstRowLastColumn="0" w:lastRowFirstColumn="0" w:lastRowLastColumn="0"/>
             </w:pPr>
-          </w:p>
-        </w:tc>
-        <w:tc>
-          <w:tcPr>
-            <w:tcW w:w="2490" w:type="dxa"/>
+            <w:r>
+              <w:t>WindowMenuProcessor</w:t>
+            </w:r>
+            <w:r>
+              <w:t>Test</w:t>
+            </w:r>
+            <w:r>
+              <w:t>.java</w:t>
+            </w:r>
+          </w:p>
+        </w:tc>
+        <w:tc>
+          <w:tcPr>
+            <w:tcW w:w="2100" w:type="dxa"/>
             <w:tcBorders>
               <w:top w:val="nil"/>
               <w:bottom w:val="nil"/>
@@ -1031,7 +1159,7 @@
         <w:tc>
           <w:tcPr>
             <w:cnfStyle w:val="001000000000" w:firstRow="0" w:lastRow="0" w:firstColumn="1" w:lastColumn="0" w:oddVBand="0" w:evenVBand="0" w:oddHBand="0" w:evenHBand="0" w:firstRowFirstColumn="0" w:firstRowLastColumn="0" w:lastRowFirstColumn="0" w:lastRowLastColumn="0"/>
-            <w:tcW w:w="2356" w:type="dxa"/>
+            <w:tcW w:w="1904" w:type="dxa"/>
             <w:tcBorders>
               <w:top w:val="single" w:sz="4" w:space="0" w:color="auto"/>
               <w:left w:val="single" w:sz="4" w:space="0" w:color="auto"/>
@@ -1042,13 +1170,14 @@
           </w:tcPr>
           <w:p>
             <w:r>
+              <w:lastRenderedPageBreak/>
               <w:t>The system shall recognize menu item selection.</w:t>
             </w:r>
           </w:p>
         </w:tc>
         <w:tc>
           <w:tcPr>
-            <w:tcW w:w="2356" w:type="dxa"/>
+            <w:tcW w:w="2606" w:type="dxa"/>
             <w:tcBorders>
               <w:top w:val="nil"/>
               <w:left w:val="single" w:sz="4" w:space="0" w:color="auto"/>
@@ -1063,7 +1192,7 @@
         </w:tc>
         <w:tc>
           <w:tcPr>
-            <w:tcW w:w="2356" w:type="dxa"/>
+            <w:tcW w:w="2948" w:type="dxa"/>
             <w:tcBorders>
               <w:top w:val="nil"/>
               <w:bottom w:val="nil"/>
@@ -1077,7 +1206,7 @@
         </w:tc>
         <w:tc>
           <w:tcPr>
-            <w:tcW w:w="2490" w:type="dxa"/>
+            <w:tcW w:w="2100" w:type="dxa"/>
             <w:tcBorders>
               <w:top w:val="nil"/>
               <w:bottom w:val="nil"/>
@@ -1097,7 +1226,7 @@
         <w:tc>
           <w:tcPr>
             <w:cnfStyle w:val="001000000000" w:firstRow="0" w:lastRow="0" w:firstColumn="1" w:lastColumn="0" w:oddVBand="0" w:evenVBand="0" w:oddHBand="0" w:evenHBand="0" w:firstRowFirstColumn="0" w:firstRowLastColumn="0" w:lastRowFirstColumn="0" w:lastRowLastColumn="0"/>
-            <w:tcW w:w="2356" w:type="dxa"/>
+            <w:tcW w:w="1904" w:type="dxa"/>
             <w:tcBorders>
               <w:top w:val="single" w:sz="4" w:space="0" w:color="auto"/>
               <w:left w:val="single" w:sz="4" w:space="0" w:color="auto"/>
@@ -1114,7 +1243,7 @@
         </w:tc>
         <w:tc>
           <w:tcPr>
-            <w:tcW w:w="2356" w:type="dxa"/>
+            <w:tcW w:w="2606" w:type="dxa"/>
             <w:tcBorders>
               <w:top w:val="nil"/>
               <w:left w:val="single" w:sz="4" w:space="0" w:color="auto"/>
@@ -1129,7 +1258,7 @@
         </w:tc>
         <w:tc>
           <w:tcPr>
-            <w:tcW w:w="2356" w:type="dxa"/>
+            <w:tcW w:w="2948" w:type="dxa"/>
             <w:tcBorders>
               <w:top w:val="nil"/>
               <w:bottom w:val="nil"/>
@@ -1143,7 +1272,7 @@
         </w:tc>
         <w:tc>
           <w:tcPr>
-            <w:tcW w:w="2490" w:type="dxa"/>
+            <w:tcW w:w="2100" w:type="dxa"/>
             <w:tcBorders>
               <w:top w:val="nil"/>
               <w:bottom w:val="nil"/>
@@ -1164,7 +1293,7 @@
         <w:tc>
           <w:tcPr>
             <w:cnfStyle w:val="001000000000" w:firstRow="0" w:lastRow="0" w:firstColumn="1" w:lastColumn="0" w:oddVBand="0" w:evenVBand="0" w:oddHBand="0" w:evenHBand="0" w:firstRowFirstColumn="0" w:firstRowLastColumn="0" w:lastRowFirstColumn="0" w:lastRowLastColumn="0"/>
-            <w:tcW w:w="2356" w:type="dxa"/>
+            <w:tcW w:w="1904" w:type="dxa"/>
             <w:tcBorders>
               <w:top w:val="single" w:sz="4" w:space="0" w:color="auto"/>
               <w:left w:val="single" w:sz="4" w:space="0" w:color="auto"/>
@@ -1175,14 +1304,13 @@
           </w:tcPr>
           <w:p>
             <w:r>
-              <w:lastRenderedPageBreak/>
               <w:t>The system shall recognize window title bar clicks.</w:t>
             </w:r>
           </w:p>
         </w:tc>
         <w:tc>
           <w:tcPr>
-            <w:tcW w:w="2356" w:type="dxa"/>
+            <w:tcW w:w="2606" w:type="dxa"/>
             <w:tcBorders>
               <w:top w:val="nil"/>
               <w:left w:val="single" w:sz="4" w:space="0" w:color="auto"/>
@@ -1197,7 +1325,7 @@
         </w:tc>
         <w:tc>
           <w:tcPr>
-            <w:tcW w:w="2356" w:type="dxa"/>
+            <w:tcW w:w="2948" w:type="dxa"/>
             <w:tcBorders>
               <w:top w:val="nil"/>
               <w:bottom w:val="nil"/>
@@ -1211,7 +1339,7 @@
         </w:tc>
         <w:tc>
           <w:tcPr>
-            <w:tcW w:w="2490" w:type="dxa"/>
+            <w:tcW w:w="2100" w:type="dxa"/>
             <w:tcBorders>
               <w:top w:val="nil"/>
               <w:bottom w:val="nil"/>
@@ -1231,7 +1359,7 @@
         <w:tc>
           <w:tcPr>
             <w:cnfStyle w:val="001000000000" w:firstRow="0" w:lastRow="0" w:firstColumn="1" w:lastColumn="0" w:oddVBand="0" w:evenVBand="0" w:oddHBand="0" w:evenHBand="0" w:firstRowFirstColumn="0" w:firstRowLastColumn="0" w:lastRowFirstColumn="0" w:lastRowLastColumn="0"/>
-            <w:tcW w:w="2356" w:type="dxa"/>
+            <w:tcW w:w="1904" w:type="dxa"/>
             <w:tcBorders>
               <w:top w:val="single" w:sz="4" w:space="0" w:color="auto"/>
               <w:left w:val="single" w:sz="4" w:space="0" w:color="auto"/>
@@ -1248,7 +1376,7 @@
         </w:tc>
         <w:tc>
           <w:tcPr>
-            <w:tcW w:w="2356" w:type="dxa"/>
+            <w:tcW w:w="2606" w:type="dxa"/>
             <w:tcBorders>
               <w:top w:val="nil"/>
               <w:left w:val="single" w:sz="4" w:space="0" w:color="auto"/>
@@ -1263,7 +1391,7 @@
         </w:tc>
         <w:tc>
           <w:tcPr>
-            <w:tcW w:w="2356" w:type="dxa"/>
+            <w:tcW w:w="2948" w:type="dxa"/>
             <w:tcBorders>
               <w:top w:val="nil"/>
               <w:bottom w:val="nil"/>
@@ -1277,7 +1405,7 @@
         </w:tc>
         <w:tc>
           <w:tcPr>
-            <w:tcW w:w="2490" w:type="dxa"/>
+            <w:tcW w:w="2100" w:type="dxa"/>
             <w:tcBorders>
               <w:top w:val="nil"/>
               <w:bottom w:val="nil"/>
@@ -1298,7 +1426,7 @@
         <w:tc>
           <w:tcPr>
             <w:cnfStyle w:val="001000000000" w:firstRow="0" w:lastRow="0" w:firstColumn="1" w:lastColumn="0" w:oddVBand="0" w:evenVBand="0" w:oddHBand="0" w:evenHBand="0" w:firstRowFirstColumn="0" w:firstRowLastColumn="0" w:lastRowFirstColumn="0" w:lastRowLastColumn="0"/>
-            <w:tcW w:w="2356" w:type="dxa"/>
+            <w:tcW w:w="1904" w:type="dxa"/>
             <w:tcBorders>
               <w:top w:val="single" w:sz="4" w:space="0" w:color="auto"/>
               <w:left w:val="single" w:sz="4" w:space="0" w:color="auto"/>
@@ -1315,7 +1443,7 @@
         </w:tc>
         <w:tc>
           <w:tcPr>
-            <w:tcW w:w="2356" w:type="dxa"/>
+            <w:tcW w:w="2606" w:type="dxa"/>
             <w:tcBorders>
               <w:top w:val="nil"/>
               <w:left w:val="single" w:sz="4" w:space="0" w:color="auto"/>
@@ -1330,7 +1458,7 @@
         </w:tc>
         <w:tc>
           <w:tcPr>
-            <w:tcW w:w="2356" w:type="dxa"/>
+            <w:tcW w:w="2948" w:type="dxa"/>
             <w:tcBorders>
               <w:top w:val="nil"/>
               <w:bottom w:val="nil"/>
@@ -1344,7 +1472,7 @@
         </w:tc>
         <w:tc>
           <w:tcPr>
-            <w:tcW w:w="2490" w:type="dxa"/>
+            <w:tcW w:w="2100" w:type="dxa"/>
             <w:tcBorders>
               <w:top w:val="nil"/>
               <w:bottom w:val="nil"/>
@@ -1364,7 +1492,7 @@
         <w:tc>
           <w:tcPr>
             <w:cnfStyle w:val="001000000000" w:firstRow="0" w:lastRow="0" w:firstColumn="1" w:lastColumn="0" w:oddVBand="0" w:evenVBand="0" w:oddHBand="0" w:evenHBand="0" w:firstRowFirstColumn="0" w:firstRowLastColumn="0" w:lastRowFirstColumn="0" w:lastRowLastColumn="0"/>
-            <w:tcW w:w="2356" w:type="dxa"/>
+            <w:tcW w:w="1904" w:type="dxa"/>
             <w:tcBorders>
               <w:top w:val="single" w:sz="4" w:space="0" w:color="auto"/>
               <w:left w:val="single" w:sz="4" w:space="0" w:color="auto"/>
@@ -1381,7 +1509,7 @@
         </w:tc>
         <w:tc>
           <w:tcPr>
-            <w:tcW w:w="2356" w:type="dxa"/>
+            <w:tcW w:w="2606" w:type="dxa"/>
             <w:tcBorders>
               <w:top w:val="nil"/>
               <w:left w:val="single" w:sz="4" w:space="0" w:color="auto"/>
@@ -1396,7 +1524,7 @@
         </w:tc>
         <w:tc>
           <w:tcPr>
-            <w:tcW w:w="2356" w:type="dxa"/>
+            <w:tcW w:w="2948" w:type="dxa"/>
             <w:tcBorders>
               <w:top w:val="nil"/>
               <w:bottom w:val="nil"/>
@@ -1410,7 +1538,7 @@
         </w:tc>
         <w:tc>
           <w:tcPr>
-            <w:tcW w:w="2490" w:type="dxa"/>
+            <w:tcW w:w="2100" w:type="dxa"/>
             <w:tcBorders>
               <w:top w:val="nil"/>
               <w:bottom w:val="nil"/>
@@ -1431,7 +1559,7 @@
         <w:tc>
           <w:tcPr>
             <w:cnfStyle w:val="001000000000" w:firstRow="0" w:lastRow="0" w:firstColumn="1" w:lastColumn="0" w:oddVBand="0" w:evenVBand="0" w:oddHBand="0" w:evenHBand="0" w:firstRowFirstColumn="0" w:firstRowLastColumn="0" w:lastRowFirstColumn="0" w:lastRowLastColumn="0"/>
-            <w:tcW w:w="2356" w:type="dxa"/>
+            <w:tcW w:w="1904" w:type="dxa"/>
             <w:tcBorders>
               <w:top w:val="single" w:sz="4" w:space="0" w:color="auto"/>
               <w:left w:val="single" w:sz="4" w:space="0" w:color="auto"/>
@@ -1448,7 +1576,7 @@
         </w:tc>
         <w:tc>
           <w:tcPr>
-            <w:tcW w:w="2356" w:type="dxa"/>
+            <w:tcW w:w="2606" w:type="dxa"/>
             <w:tcBorders>
               <w:top w:val="nil"/>
               <w:left w:val="single" w:sz="4" w:space="0" w:color="auto"/>
@@ -1463,7 +1591,7 @@
         </w:tc>
         <w:tc>
           <w:tcPr>
-            <w:tcW w:w="2356" w:type="dxa"/>
+            <w:tcW w:w="2948" w:type="dxa"/>
             <w:tcBorders>
               <w:top w:val="nil"/>
               <w:bottom w:val="nil"/>
@@ -1477,7 +1605,7 @@
         </w:tc>
         <w:tc>
           <w:tcPr>
-            <w:tcW w:w="2490" w:type="dxa"/>
+            <w:tcW w:w="2100" w:type="dxa"/>
             <w:tcBorders>
               <w:top w:val="nil"/>
               <w:bottom w:val="nil"/>
@@ -2257,6 +2385,7 @@
   <w:style w:type="character" w:default="1" w:styleId="DefaultParagraphFont">
     <w:name w:val="Default Paragraph Font"/>
     <w:uiPriority w:val="1"/>
+    <w:semiHidden/>
     <w:unhideWhenUsed/>
   </w:style>
   <w:style w:type="table" w:default="1" w:styleId="TableNormal">
@@ -3248,6 +3377,7 @@
   <w:style w:type="character" w:default="1" w:styleId="DefaultParagraphFont">
     <w:name w:val="Default Paragraph Font"/>
     <w:uiPriority w:val="1"/>
+    <w:semiHidden/>
     <w:unhideWhenUsed/>
   </w:style>
   <w:style w:type="table" w:default="1" w:styleId="TableNormal">

</xml_diff>